<commit_message>
added terms in dict
</commit_message>
<xml_diff>
--- a/dictionary.docx
+++ b/dictionary.docx
@@ -170,6 +170,54 @@
         </w:numPr>
         <w:bidi/>
         <w:rPr>
+          <w:rFonts w:cs="B Mitra" w:hint="cs"/>
+          <w:sz w:val="28"/>
+          <w:szCs w:val="28"/>
+        </w:rPr>
+      </w:pPr>
+      <w:r>
+        <w:rPr>
+          <w:rFonts w:cs="B Mitra" w:hint="cs"/>
+          <w:sz w:val="28"/>
+          <w:szCs w:val="28"/>
+          <w:rtl/>
+        </w:rPr>
+        <w:t>مسیر تولید: مسیر تولید عبارت اند از مسیر طی شده از ابتدای چرخه تامین (تامین کننده) تا انتهای چرخه فروش (نوع فروش محصول)</w:t>
+      </w:r>
+    </w:p>
+    <w:p>
+      <w:pPr>
+        <w:pStyle w:val="ListParagraph"/>
+        <w:numPr>
+          <w:ilvl w:val="0"/>
+          <w:numId w:val="1"/>
+        </w:numPr>
+        <w:bidi/>
+        <w:rPr>
+          <w:rFonts w:cs="B Mitra" w:hint="cs"/>
+          <w:sz w:val="28"/>
+          <w:szCs w:val="28"/>
+        </w:rPr>
+      </w:pPr>
+      <w:r>
+        <w:rPr>
+          <w:rFonts w:cs="B Mitra" w:hint="cs"/>
+          <w:sz w:val="28"/>
+          <w:szCs w:val="28"/>
+          <w:rtl/>
+        </w:rPr>
+        <w:t>سیستم نرم افزاری: هر سیستم مبتنی بر نرم افزار ک قابلیت لمس فیزیکی نداشته باشد، مثل سیستم فروش اینترنتی.</w:t>
+      </w:r>
+    </w:p>
+    <w:p>
+      <w:pPr>
+        <w:pStyle w:val="ListParagraph"/>
+        <w:numPr>
+          <w:ilvl w:val="0"/>
+          <w:numId w:val="1"/>
+        </w:numPr>
+        <w:bidi/>
+        <w:rPr>
           <w:rFonts w:cs="B Mitra"/>
           <w:sz w:val="28"/>
           <w:szCs w:val="28"/>
@@ -182,19 +230,10 @@
           <w:szCs w:val="28"/>
           <w:rtl/>
         </w:rPr>
-        <w:t>مسیر تولید: مسیر تولید عبارت اند از مسیر طی شده از ابتدای چ</w:t>
+        <w:t>سیستم سخت افزاری: سیستم با ماهیت سخت افزاری مثل سیستم کنترل از راه دور</w:t>
       </w:r>
       <w:bookmarkStart w:id="0" w:name="_GoBack"/>
       <w:bookmarkEnd w:id="0"/>
-      <w:r>
-        <w:rPr>
-          <w:rFonts w:cs="B Mitra" w:hint="cs"/>
-          <w:sz w:val="28"/>
-          <w:szCs w:val="28"/>
-          <w:rtl/>
-        </w:rPr>
-        <w:t>رخه تامین (تامین کننده) تا انتهای چرخه فروش (نوع فروش محصول)</w:t>
-      </w:r>
     </w:p>
     <w:p>
       <w:pPr>

</xml_diff>